<commit_message>
feat(reg-2017): update pricing and housing forms
</commit_message>
<xml_diff>
--- a/src/assets/forms/benczur-en.docx
+++ b/src/assets/forms/benczur-en.docx
@@ -57,7 +57,7 @@
             <w:r>
               <w:rPr>
                 <w:noProof/>
-                <w:lang w:val="en-US"/>
+                <w:lang w:eastAsia="hu-HU"/>
               </w:rPr>
               <w:drawing>
                 <wp:inline distT="0" distB="0" distL="0" distR="0">
@@ -281,7 +281,6 @@
       <w:r>
         <w:rPr>
           <w:noProof/>
-          <w:lang w:val="en-US" w:eastAsia="en-US"/>
         </w:rPr>
         <mc:AlternateContent>
           <mc:Choice Requires="wps">
@@ -358,8 +357,6 @@
                               </w:rPr>
                               <w:t xml:space="preserve"> Conference</w:t>
                             </w:r>
-                            <w:bookmarkStart w:id="0" w:name="_GoBack"/>
-                            <w:bookmarkEnd w:id="0"/>
                             <w:r>
                               <w:rPr>
                                 <w:b/>
@@ -442,7 +439,17 @@
                                 <w:szCs w:val="22"/>
                                 <w:lang w:val="en-GB"/>
                               </w:rPr>
-                              <w:t>.01.27-31.</w:t>
+                              <w:t>.01.25-29</w:t>
+                            </w:r>
+                            <w:r>
+                              <w:rPr>
+                                <w:b/>
+                                <w:bCs/>
+                                <w:sz w:val="22"/>
+                                <w:szCs w:val="22"/>
+                                <w:lang w:val="en-GB"/>
+                              </w:rPr>
+                              <w:t>.</w:t>
                             </w:r>
                             <w:proofErr w:type="gramEnd"/>
                           </w:p>
@@ -532,8 +539,6 @@
                         </w:rPr>
                         <w:t xml:space="preserve"> Conference</w:t>
                       </w:r>
-                      <w:bookmarkStart w:id="1" w:name="_GoBack"/>
-                      <w:bookmarkEnd w:id="1"/>
                       <w:r>
                         <w:rPr>
                           <w:b/>
@@ -616,7 +621,17 @@
                           <w:szCs w:val="22"/>
                           <w:lang w:val="en-GB"/>
                         </w:rPr>
-                        <w:t>.01.27-31.</w:t>
+                        <w:t>.01.25-29</w:t>
+                      </w:r>
+                      <w:r>
+                        <w:rPr>
+                          <w:b/>
+                          <w:bCs/>
+                          <w:sz w:val="22"/>
+                          <w:szCs w:val="22"/>
+                          <w:lang w:val="en-GB"/>
+                        </w:rPr>
+                        <w:t>.</w:t>
                       </w:r>
                       <w:proofErr w:type="gramEnd"/>
                     </w:p>
@@ -736,13 +751,74 @@
           <w:b/>
           <w:lang w:val="en-GB"/>
         </w:rPr>
-        <w:t xml:space="preserve">. </w:t>
-      </w:r>
-      <w:r>
-        <w:rPr>
-          <w:lang w:val="en-GB"/>
-        </w:rPr>
-        <w:t>We recommend you to book early as our allocation and special prices are subject to availability.</w:t>
+        <w:t>.</w:t>
+      </w:r>
+      <w:r>
+        <w:rPr>
+          <w:b/>
+          <w:lang w:val="en-GB"/>
+        </w:rPr>
+        <w:t xml:space="preserve"> </w:t>
+      </w:r>
+      <w:r>
+        <w:rPr>
+          <w:lang w:val="en-GB"/>
+        </w:rPr>
+        <w:t>Early bird discount</w:t>
+      </w:r>
+      <w:r>
+        <w:rPr>
+          <w:b/>
+          <w:lang w:val="en-GB"/>
+        </w:rPr>
+        <w:t xml:space="preserve"> </w:t>
+      </w:r>
+      <w:r>
+        <w:rPr>
+          <w:lang w:val="en-GB"/>
+        </w:rPr>
+        <w:t>(3000 HUF) will be refunded at the conference registration venue</w:t>
+      </w:r>
+      <w:r>
+        <w:rPr>
+          <w:lang w:val="en-GB"/>
+        </w:rPr>
+        <w:t>.</w:t>
+      </w:r>
+      <w:r>
+        <w:rPr>
+          <w:lang w:val="en-GB"/>
+        </w:rPr>
+        <w:t xml:space="preserve"> You can receive the discount only if you send this form to the </w:t>
+      </w:r>
+      <w:r>
+        <w:rPr>
+          <w:lang w:val="en-GB"/>
+        </w:rPr>
+        <w:t>organizers</w:t>
+      </w:r>
+      <w:bookmarkStart w:id="0" w:name="_GoBack"/>
+      <w:bookmarkEnd w:id="0"/>
+      <w:r>
+        <w:rPr>
+          <w:lang w:val="en-GB"/>
+        </w:rPr>
+        <w:t xml:space="preserve"> (</w:t>
+      </w:r>
+      <w:hyperlink r:id="rId11" w:history="1">
+        <w:r>
+          <w:rPr>
+            <w:rStyle w:val="Hiperhivatkozs"/>
+            <w:lang w:val="en-GB"/>
+          </w:rPr>
+          <w:t>reg@fjk.hu</w:t>
+        </w:r>
+      </w:hyperlink>
+      <w:r>
+        <w:rPr>
+          <w:lang w:val="en-GB"/>
+        </w:rPr>
+        <w:t>) by 31 December 2016.</w:t>
       </w:r>
     </w:p>
     <w:p>
@@ -759,12 +835,11 @@
           <w:noProof/>
           <w:sz w:val="12"/>
           <w:szCs w:val="12"/>
-          <w:lang w:val="en-US" w:eastAsia="en-US"/>
         </w:rPr>
         <mc:AlternateContent>
           <mc:Choice Requires="wps">
             <w:drawing>
-              <wp:anchor distT="0" distB="0" distL="114300" distR="114300" simplePos="0" relativeHeight="251657728" behindDoc="0" locked="0" layoutInCell="1" allowOverlap="1">
+              <wp:anchor distT="0" distB="0" distL="114300" distR="114300" simplePos="0" relativeHeight="251657728" behindDoc="0" locked="0" layoutInCell="1" allowOverlap="1" wp14:anchorId="2B88B12C" wp14:editId="3601A859">
                 <wp:simplePos x="0" y="0"/>
                 <wp:positionH relativeFrom="column">
                   <wp:posOffset>-7620</wp:posOffset>
@@ -1786,6 +1861,10 @@
           </mc:Choice>
           <mc:Fallback>
             <w:pict>
+              <v:shapetype id="_x0000_t202" coordsize="21600,21600" o:spt="202" path="m,l,21600r21600,l21600,xe">
+                <v:stroke joinstyle="miter"/>
+                <v:path gradientshapeok="t" o:connecttype="rect"/>
+              </v:shapetype>
               <v:shape id="Text Box 7" o:spid="_x0000_s1027" type="#_x0000_t202" style="position:absolute;left:0;text-align:left;margin-left:-.6pt;margin-top:6.3pt;width:515.9pt;height:309.15pt;z-index:251657728;visibility:visible;mso-wrap-style:square;mso-width-percent:0;mso-height-percent:0;mso-wrap-distance-left:9pt;mso-wrap-distance-top:0;mso-wrap-distance-right:9pt;mso-wrap-distance-bottom:0;mso-position-horizontal:absolute;mso-position-horizontal-relative:text;mso-position-vertical:absolute;mso-position-vertical-relative:text;mso-width-percent:0;mso-height-percent:0;mso-width-relative:page;mso-height-relative:page;v-text-anchor:top" o:gfxdata="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">
                 <v:textbox>
                   <w:txbxContent>
@@ -2888,53 +2967,209 @@
         <w:jc w:val="both"/>
         <w:rPr>
           <w:color w:val="FF0000"/>
-          <w:sz w:val="28"/>
-        </w:rPr>
-      </w:pPr>
-      <w:r>
+          <w:sz w:val="24"/>
+        </w:rPr>
+      </w:pPr>
+      <w:r>
+        <w:rPr>
+          <w:color w:val="FF0000"/>
+          <w:sz w:val="24"/>
+        </w:rPr>
+        <w:t xml:space="preserve">You are not required to pay deposit </w:t>
+      </w:r>
+      <w:r>
+        <w:rPr>
+          <w:color w:val="FF0000"/>
+          <w:sz w:val="24"/>
+          <w:u w:val="single"/>
+        </w:rPr>
+        <w:t>for housing</w:t>
+      </w:r>
+      <w:r>
+        <w:rPr>
+          <w:color w:val="FF0000"/>
+          <w:sz w:val="24"/>
+        </w:rPr>
+        <w:t xml:space="preserve">. Nevertheless, we ask you to pay the fee of the other costs of registration as a deposit. If this amount will not be settled, then the ordered services, including housing, will not be booked. The remaining amount of the full conference fee (which equals the housing fee) can be settled </w:t>
+      </w:r>
+      <w:r>
+        <w:rPr>
+          <w:color w:val="FF0000"/>
+          <w:sz w:val="24"/>
+        </w:rPr>
+        <w:t xml:space="preserve">at the reception of Hotel </w:t>
+      </w:r>
+      <w:proofErr w:type="spellStart"/>
+      <w:r>
+        <w:rPr>
+          <w:color w:val="FF0000"/>
+          <w:sz w:val="24"/>
+        </w:rPr>
+        <w:t>Benczúr</w:t>
+      </w:r>
+      <w:proofErr w:type="spellEnd"/>
+      <w:r>
+        <w:rPr>
+          <w:color w:val="FF0000"/>
+          <w:sz w:val="24"/>
+        </w:rPr>
+        <w:t xml:space="preserve"> in cash</w:t>
+      </w:r>
+      <w:r>
+        <w:rPr>
+          <w:color w:val="FF0000"/>
+          <w:sz w:val="24"/>
+        </w:rPr>
+        <w:t>.</w:t>
+      </w:r>
+    </w:p>
+    <w:p>
+      <w:pPr>
+        <w:spacing w:before="120" w:after="120"/>
+        <w:jc w:val="both"/>
         <w:rPr>
           <w:color w:val="FF0000"/>
           <w:sz w:val="28"/>
         </w:rPr>
-        <w:t xml:space="preserve">You are not required to pay deposit </w:t>
-      </w:r>
-      <w:r>
-        <w:rPr>
+      </w:pPr>
+      <w:r>
+        <w:rPr>
+          <w:b/>
           <w:color w:val="FF0000"/>
-          <w:sz w:val="28"/>
-          <w:u w:val="single"/>
-        </w:rPr>
-        <w:t>for housing</w:t>
-      </w:r>
-      <w:r>
-        <w:rPr>
+          <w:sz w:val="24"/>
+        </w:rPr>
+        <w:t>Please note that if you can</w:t>
+      </w:r>
+      <w:r>
+        <w:rPr>
+          <w:b/>
           <w:color w:val="FF0000"/>
-          <w:sz w:val="28"/>
-        </w:rPr>
-        <w:t xml:space="preserve">. Nevertheless, we ask you to pay the fee of the other costs of registration as a deposit. If this amount will not be settled, then the ordered services, including housing, will not be booked. The remaining amount of the full conference fee (which equals the housing fee) can be settled at the </w:t>
-      </w:r>
-      <w:r>
-        <w:rPr>
+          <w:sz w:val="24"/>
+        </w:rPr>
+        <w:t xml:space="preserve"> use </w:t>
+      </w:r>
+      <w:r>
+        <w:rPr>
+          <w:b/>
           <w:color w:val="FF0000"/>
-          <w:sz w:val="28"/>
-        </w:rPr>
-        <w:t>conference</w:t>
-      </w:r>
-      <w:r>
-        <w:rPr>
+          <w:sz w:val="24"/>
+        </w:rPr>
+        <w:t xml:space="preserve">only </w:t>
+      </w:r>
+      <w:r>
+        <w:rPr>
+          <w:b/>
           <w:color w:val="FF0000"/>
-          <w:sz w:val="28"/>
-        </w:rPr>
-        <w:t xml:space="preserve"> venue, in cash.</w:t>
-      </w:r>
-    </w:p>
-    <w:p>
-      <w:pPr>
-        <w:rPr>
+          <w:sz w:val="24"/>
+        </w:rPr>
+        <w:t>a non-Hungarian bank for transfer, then you are not required to pay deposit at all</w:t>
+      </w:r>
+      <w:r>
+        <w:rPr>
+          <w:b/>
           <w:color w:val="FF0000"/>
-          <w:sz w:val="28"/>
-        </w:rPr>
-      </w:pPr>
+          <w:sz w:val="24"/>
+        </w:rPr>
+        <w:t xml:space="preserve"> -</w:t>
+      </w:r>
+      <w:r>
+        <w:rPr>
+          <w:b/>
+          <w:color w:val="FF0000"/>
+          <w:sz w:val="24"/>
+        </w:rPr>
+        <w:t xml:space="preserve"> due to high amount of transfer costs</w:t>
+      </w:r>
+      <w:r>
+        <w:rPr>
+          <w:b/>
+          <w:color w:val="FF0000"/>
+          <w:sz w:val="24"/>
+        </w:rPr>
+        <w:t>.</w:t>
+      </w:r>
+      <w:r>
+        <w:rPr>
+          <w:b/>
+          <w:color w:val="FF0000"/>
+          <w:sz w:val="24"/>
+        </w:rPr>
+        <w:t xml:space="preserve"> </w:t>
+      </w:r>
+      <w:r>
+        <w:rPr>
+          <w:b/>
+          <w:color w:val="FF0000"/>
+          <w:sz w:val="24"/>
+        </w:rPr>
+        <w:t>Y</w:t>
+      </w:r>
+      <w:r>
+        <w:rPr>
+          <w:b/>
+          <w:color w:val="FF0000"/>
+          <w:sz w:val="24"/>
+        </w:rPr>
+        <w:t xml:space="preserve">ou can settle </w:t>
+      </w:r>
+      <w:r>
+        <w:rPr>
+          <w:b/>
+          <w:color w:val="FF0000"/>
+          <w:sz w:val="24"/>
+        </w:rPr>
+        <w:t xml:space="preserve">your housing fee at the reception of Hotel </w:t>
+      </w:r>
+      <w:proofErr w:type="spellStart"/>
+      <w:r>
+        <w:rPr>
+          <w:b/>
+          <w:color w:val="FF0000"/>
+          <w:sz w:val="24"/>
+        </w:rPr>
+        <w:t>Benczúr</w:t>
+      </w:r>
+      <w:proofErr w:type="spellEnd"/>
+      <w:r>
+        <w:rPr>
+          <w:b/>
+          <w:color w:val="FF0000"/>
+          <w:sz w:val="24"/>
+        </w:rPr>
+        <w:t>, and the remaining registration fee at the conference registration venue.</w:t>
+      </w:r>
+      <w:r>
+        <w:rPr>
+          <w:b/>
+          <w:color w:val="FF0000"/>
+          <w:sz w:val="24"/>
+        </w:rPr>
+        <w:t xml:space="preserve"> In this case, please expect an email from the organizers </w:t>
+      </w:r>
+      <w:r>
+        <w:rPr>
+          <w:b/>
+          <w:color w:val="FF0000"/>
+          <w:sz w:val="24"/>
+        </w:rPr>
+        <w:t xml:space="preserve">right </w:t>
+      </w:r>
+      <w:r>
+        <w:rPr>
+          <w:b/>
+          <w:color w:val="FF0000"/>
+          <w:sz w:val="24"/>
+        </w:rPr>
+        <w:t>before the conference when we ask you for a second confirmation of your application.</w:t>
+      </w:r>
+      <w:r>
+        <w:rPr>
+          <w:b/>
+          <w:color w:val="FF0000"/>
+          <w:sz w:val="24"/>
+        </w:rPr>
+        <w:t xml:space="preserve"> </w:t>
+      </w:r>
       <w:r>
         <w:rPr>
           <w:color w:val="FF0000"/>
@@ -3956,7 +4191,6 @@
         <w:rPr>
           <w:noProof/>
           <w:sz w:val="20"/>
-          <w:lang w:val="en-US" w:eastAsia="en-US"/>
         </w:rPr>
         <mc:AlternateContent>
           <mc:Choice Requires="wps">

</xml_diff>

<commit_message>
fix(reg-2017): forms and info text
</commit_message>
<xml_diff>
--- a/src/assets/forms/benczur-en.docx
+++ b/src/assets/forms/benczur-en.docx
@@ -797,8 +797,6 @@
         </w:rPr>
         <w:t>organizers</w:t>
       </w:r>
-      <w:bookmarkStart w:id="0" w:name="_GoBack"/>
-      <w:bookmarkEnd w:id="0"/>
       <w:r>
         <w:rPr>
           <w:lang w:val="en-GB"/>
@@ -3025,151 +3023,41 @@
     </w:p>
     <w:p>
       <w:pPr>
-        <w:spacing w:before="120" w:after="120"/>
         <w:jc w:val="both"/>
-        <w:rPr>
-          <w:color w:val="FF0000"/>
-          <w:sz w:val="28"/>
-        </w:rPr>
-      </w:pPr>
-      <w:r>
         <w:rPr>
           <w:b/>
           <w:color w:val="FF0000"/>
           <w:sz w:val="24"/>
         </w:rPr>
-        <w:t>Please note that if you can</w:t>
-      </w:r>
+      </w:pPr>
       <w:r>
         <w:rPr>
           <w:b/>
           <w:color w:val="FF0000"/>
           <w:sz w:val="24"/>
         </w:rPr>
-        <w:t xml:space="preserve"> use </w:t>
-      </w:r>
+        <w:t>Please note that if you can use only a non-Hungarian bank for transfer, then you are not required to pay deposit - due to high amount of tra</w:t>
+      </w:r>
+      <w:bookmarkStart w:id="0" w:name="_GoBack"/>
+      <w:bookmarkEnd w:id="0"/>
       <w:r>
         <w:rPr>
           <w:b/>
           <w:color w:val="FF0000"/>
           <w:sz w:val="24"/>
         </w:rPr>
-        <w:t xml:space="preserve">only </w:t>
-      </w:r>
-      <w:r>
-        <w:rPr>
-          <w:b/>
+        <w:t>nsfer costs. You can settle your registration fee at the conference registration venue in cash. In this case, please expect an e-mail from the organizers right before the conference when we ask you for a second confirmation of your application.</w:t>
+      </w:r>
+    </w:p>
+    <w:p>
+      <w:pPr>
+        <w:spacing w:before="120" w:after="120"/>
+        <w:jc w:val="both"/>
+        <w:rPr>
           <w:color w:val="FF0000"/>
-          <w:sz w:val="24"/>
-        </w:rPr>
-        <w:t>a non-Hungarian bank for transfer, then you are not required to pay deposit at all</w:t>
-      </w:r>
-      <w:r>
-        <w:rPr>
-          <w:b/>
-          <w:color w:val="FF0000"/>
-          <w:sz w:val="24"/>
-        </w:rPr>
-        <w:t xml:space="preserve"> -</w:t>
-      </w:r>
-      <w:r>
-        <w:rPr>
-          <w:b/>
-          <w:color w:val="FF0000"/>
-          <w:sz w:val="24"/>
-        </w:rPr>
-        <w:t xml:space="preserve"> due to high amount of transfer costs</w:t>
-      </w:r>
-      <w:r>
-        <w:rPr>
-          <w:b/>
-          <w:color w:val="FF0000"/>
-          <w:sz w:val="24"/>
-        </w:rPr>
-        <w:t>.</w:t>
-      </w:r>
-      <w:r>
-        <w:rPr>
-          <w:b/>
-          <w:color w:val="FF0000"/>
-          <w:sz w:val="24"/>
-        </w:rPr>
-        <w:t xml:space="preserve"> </w:t>
-      </w:r>
-      <w:r>
-        <w:rPr>
-          <w:b/>
-          <w:color w:val="FF0000"/>
-          <w:sz w:val="24"/>
-        </w:rPr>
-        <w:t>Y</w:t>
-      </w:r>
-      <w:r>
-        <w:rPr>
-          <w:b/>
-          <w:color w:val="FF0000"/>
-          <w:sz w:val="24"/>
-        </w:rPr>
-        <w:t xml:space="preserve">ou can settle </w:t>
-      </w:r>
-      <w:r>
-        <w:rPr>
-          <w:b/>
-          <w:color w:val="FF0000"/>
-          <w:sz w:val="24"/>
-        </w:rPr>
-        <w:t xml:space="preserve">your housing fee at the reception of Hotel </w:t>
-      </w:r>
-      <w:proofErr w:type="spellStart"/>
-      <w:r>
-        <w:rPr>
-          <w:b/>
-          <w:color w:val="FF0000"/>
-          <w:sz w:val="24"/>
-        </w:rPr>
-        <w:t>Benczúr</w:t>
-      </w:r>
-      <w:proofErr w:type="spellEnd"/>
-      <w:r>
-        <w:rPr>
-          <w:b/>
-          <w:color w:val="FF0000"/>
-          <w:sz w:val="24"/>
-        </w:rPr>
-        <w:t>, and the remaining registration fee at the conference registration venue.</w:t>
-      </w:r>
-      <w:r>
-        <w:rPr>
-          <w:b/>
-          <w:color w:val="FF0000"/>
-          <w:sz w:val="24"/>
-        </w:rPr>
-        <w:t xml:space="preserve"> In this case, please expect an email from the organizers </w:t>
-      </w:r>
-      <w:r>
-        <w:rPr>
-          <w:b/>
-          <w:color w:val="FF0000"/>
-          <w:sz w:val="24"/>
-        </w:rPr>
-        <w:t xml:space="preserve">right </w:t>
-      </w:r>
-      <w:r>
-        <w:rPr>
-          <w:b/>
-          <w:color w:val="FF0000"/>
-          <w:sz w:val="24"/>
-        </w:rPr>
-        <w:t>before the conference when we ask you for a second confirmation of your application.</w:t>
-      </w:r>
-      <w:r>
-        <w:rPr>
-          <w:b/>
-          <w:color w:val="FF0000"/>
-          <w:sz w:val="24"/>
-        </w:rPr>
-        <w:t xml:space="preserve"> </w:t>
-      </w:r>
+          <w:sz w:val="28"/>
+        </w:rPr>
+      </w:pPr>
       <w:r>
         <w:rPr>
           <w:color w:val="FF0000"/>

</xml_diff>